<commit_message>
many things about exm6
</commit_message>
<xml_diff>
--- a/心理卫生学概论/期末论文.docx
+++ b/心理卫生学概论/期末论文.docx
@@ -16,9 +16,6 @@
     <w:p>
       <w:pPr>
         <w:jc w:val="center"/>
-        <w:rPr>
-          <w:rFonts w:hint="eastAsia"/>
-        </w:rPr>
       </w:pPr>
       <w:r>
         <w:rPr>
@@ -253,11 +250,6 @@
       </w:r>
     </w:p>
     <w:p>
-      <w:pPr>
-        <w:rPr>
-          <w:rFonts w:hint="eastAsia"/>
-        </w:rPr>
-      </w:pPr>
       <w:r>
         <w:rPr>
           <w:rFonts w:hint="eastAsia"/>
@@ -775,6 +767,122 @@
       </w:r>
     </w:p>
     <w:p>
+      <w:r>
+        <w:rPr>
+          <w:rFonts w:hint="eastAsia"/>
+        </w:rPr>
+        <w:t>现在反过来</w:t>
+      </w:r>
+      <w:r>
+        <w:rPr>
+          <w:rFonts w:hint="eastAsia"/>
+        </w:rPr>
+        <w:t>作为一名事后诸葛亮其实真的可以从他在爆发前的表现提前进行处理，避免这么糟糕的事情发生。</w:t>
+      </w:r>
+      <w:r>
+        <w:rPr>
+          <w:rFonts w:hint="eastAsia"/>
+        </w:rPr>
+        <w:t>因为他在爆发之前就已经表现出不少很严重的行为障碍，但大家都没有注意，也就没有带他及时就医。</w:t>
+      </w:r>
+      <w:r>
+        <w:rPr>
+          <w:rFonts w:hint="eastAsia"/>
+        </w:rPr>
+        <w:t>所以如果他的室友也好，周围的人也好，之前已经学过有关心理卫生的基础知识，完全可以在他崩溃前就</w:t>
+      </w:r>
+      <w:r>
+        <w:rPr>
+          <w:rFonts w:hint="eastAsia"/>
+        </w:rPr>
+        <w:t>寻求专业人士的帮助</w:t>
+      </w:r>
+      <w:r>
+        <w:rPr>
+          <w:rFonts w:hint="eastAsia"/>
+        </w:rPr>
+        <w:t>，及时解决问题。</w:t>
+      </w:r>
+    </w:p>
+    <w:p>
+      <w:r>
+        <w:t>(</w:t>
+      </w:r>
+      <w:r>
+        <w:rPr>
+          <w:rFonts w:hint="eastAsia"/>
+        </w:rPr>
+        <w:t>三</w:t>
+      </w:r>
+      <w:r>
+        <w:t>)</w:t>
+      </w:r>
+      <w:r>
+        <w:rPr>
+          <w:rFonts w:hint="eastAsia"/>
+        </w:rPr>
+        <w:t>自知力的重要性</w:t>
+      </w:r>
+    </w:p>
+    <w:p>
+      <w:r>
+        <w:rPr>
+          <w:rFonts w:hint="eastAsia"/>
+        </w:rPr>
+        <w:t>虽然在此之前我就有观察自己的习惯，但也只是为了更好地了解自己的行为模式，知道自己什么时候容易犯傻，知道自己什么时候工作比较高效，之后才是分析自己的内心活动。但在学习了这门课程之后我才知道，自知力是维持心理健康的很重要的因素。在此之前在我的认识中，人的心理应该是按照一个固定的模式走，再怎么有偏差也不会脱离一个正常范围；但实际上人的心理好像更像一辆在路上行驶的车辆，虽然路是固定的，但具体去</w:t>
+      </w:r>
+      <w:proofErr w:type="gramStart"/>
+      <w:r>
+        <w:rPr>
+          <w:rFonts w:hint="eastAsia"/>
+        </w:rPr>
+        <w:t>哪里却</w:t>
+      </w:r>
+      <w:proofErr w:type="gramEnd"/>
+      <w:r>
+        <w:rPr>
+          <w:rFonts w:hint="eastAsia"/>
+        </w:rPr>
+        <w:t>并不是固定的，没有自知力就没有导航能力，也就会驶上歧途。</w:t>
+      </w:r>
+    </w:p>
+    <w:p>
+      <w:r>
+        <w:rPr>
+          <w:rFonts w:hint="eastAsia"/>
+        </w:rPr>
+        <w:t>所以我现在的新认识是，心理问题不仅仅是常说的什么想开一些就能解决的，因为即使知道了目的地是哪里，如果没有自知力，了解自己当前所处位置也是一个大问题，就更不用说怎么</w:t>
+      </w:r>
+      <w:r>
+        <w:rPr>
+          <w:rFonts w:hint="eastAsia"/>
+        </w:rPr>
+        <w:t>走上</w:t>
+      </w:r>
+      <w:proofErr w:type="gramStart"/>
+      <w:r>
+        <w:t>”</w:t>
+      </w:r>
+      <w:proofErr w:type="gramEnd"/>
+      <w:r>
+        <w:rPr>
+          <w:rFonts w:hint="eastAsia"/>
+        </w:rPr>
+        <w:t>想开点</w:t>
+      </w:r>
+      <w:proofErr w:type="gramStart"/>
+      <w:r>
+        <w:t>”</w:t>
+      </w:r>
+      <w:proofErr w:type="gramEnd"/>
+      <w:r>
+        <w:rPr>
+          <w:rFonts w:hint="eastAsia"/>
+        </w:rPr>
+        <w:t>这种不知道在说什么的正轨了。</w:t>
+      </w:r>
+    </w:p>
+    <w:p>
       <w:pPr>
         <w:rPr>
           <w:rFonts w:hint="eastAsia"/>
@@ -784,91 +892,25 @@
         <w:rPr>
           <w:rFonts w:hint="eastAsia"/>
         </w:rPr>
-        <w:t>现在反过来</w:t>
-      </w:r>
-      <w:r>
-        <w:rPr>
-          <w:rFonts w:hint="eastAsia"/>
-        </w:rPr>
-        <w:t>作为一名事后诸葛亮其实真的可以从他在爆发前的表现提前进行处理，避免这么糟糕的事情发生。</w:t>
-      </w:r>
-      <w:r>
-        <w:rPr>
-          <w:rFonts w:hint="eastAsia"/>
-        </w:rPr>
-        <w:t>因为很多表现其实和特征症状还是比较符合的。因为没有进行过什么言语交流，所以不知道他的思维活动方面的</w:t>
-      </w:r>
-      <w:r>
-        <w:rPr>
-          <w:rFonts w:hint="eastAsia"/>
-        </w:rPr>
-        <w:t>情况；</w:t>
-      </w:r>
-      <w:r>
-        <w:rPr>
-          <w:rFonts w:hint="eastAsia"/>
-        </w:rPr>
-        <w:t>但就少数几次在厕所打过的照面</w:t>
-      </w:r>
-      <w:r>
-        <w:rPr>
-          <w:rFonts w:hint="eastAsia"/>
-        </w:rPr>
-        <w:t>来说，</w:t>
-      </w:r>
-      <w:r>
-        <w:rPr>
-          <w:rFonts w:hint="eastAsia"/>
-        </w:rPr>
-        <w:t>情感方面的表达的确少了很多，即使吐槽北京的免费桑拿得到也只是类似于</w:t>
-      </w:r>
-      <w:r>
-        <w:t>”</w:t>
-      </w:r>
-      <w:r>
-        <w:rPr>
-          <w:rFonts w:hint="eastAsia"/>
-        </w:rPr>
-        <w:t>哦</w:t>
-      </w:r>
-      <w:r>
-        <w:t>”</w:t>
-      </w:r>
-      <w:r>
-        <w:rPr>
-          <w:rFonts w:hint="eastAsia"/>
-        </w:rPr>
-        <w:t>这样的回复；而很长时间别说叠被子，在夏天连澡都不洗，就已经满足意志行为方面的特征症状；而且这也是的确是一个慢变的过程</w:t>
-      </w:r>
-      <w:r>
-        <w:rPr>
-          <w:rFonts w:hint="eastAsia"/>
-        </w:rPr>
-        <w:t>，从最初略有端倪到爆发</w:t>
-      </w:r>
-      <w:r>
-        <w:rPr>
-          <w:rFonts w:hint="eastAsia"/>
-        </w:rPr>
-        <w:t>，大概</w:t>
-      </w:r>
-      <w:r>
-        <w:rPr>
-          <w:rFonts w:hint="eastAsia"/>
-        </w:rPr>
-        <w:t>用</w:t>
-      </w:r>
-      <w:r>
-        <w:rPr>
-          <w:rFonts w:hint="eastAsia"/>
-        </w:rPr>
-        <w:t>了</w:t>
-      </w:r>
-      <w:r>
-        <w:rPr>
-          <w:rFonts w:hint="eastAsia"/>
-        </w:rPr>
-        <w:t>13</w:t>
+        <w:t>所以我学习了这门课之后，感觉要解决这些心理问题，最重要的一点就是要培养自知力，让患者知道自己所处的状态，进而帮助他进入一个正向的循环，</w:t>
+      </w:r>
+      <w:r>
+        <w:rPr>
+          <w:rFonts w:hint="eastAsia"/>
+        </w:rPr>
+        <w:t>最终解决问题。</w:t>
+      </w:r>
+      <w:r>
+        <w:rPr>
+          <w:rFonts w:hint="eastAsia"/>
+        </w:rPr>
+        <w:t>但就我在现实中接触的这几个人来看，他们都无一例外地认为自己当前所处的状态是正确的，其他的都是错的。我认为这可能是由于他们当时被恐惧也好，愤怒也好这类情绪所支配，进而激发了人类最原始的防卫本能，</w:t>
+      </w:r>
+      <w:r>
+        <w:rPr>
+          <w:rFonts w:hint="eastAsia"/>
+        </w:rPr>
+        <w:t>也</w:t>
       </w:r>
       <w:bookmarkStart w:id="0" w:name="_GoBack"/>
       <w:bookmarkEnd w:id="0"/>
@@ -876,7 +918,7 @@
         <w:rPr>
           <w:rFonts w:hint="eastAsia"/>
         </w:rPr>
-        <w:t>周左右；至于自知力就更不用说了。</w:t>
+        <w:t>才诞生这样的想法。</w:t>
       </w:r>
     </w:p>
     <w:sectPr>

</xml_diff>